<commit_message>
Finally finish the project plan and next step is to put the effort on the code implementation
1. load my work on the online LaTex editor called over-leaf
2. I finish the final project plan.
3. next step is to complete the code in Python about human in the loop function
</commit_message>
<xml_diff>
--- a/Improving Text Classifier Performance through Huma.docx
+++ b/Improving Text Classifier Performance through Huma.docx
@@ -9,12 +9,14 @@
           <w:rFonts w:hint="eastAsia"/>
         </w:rPr>
       </w:pPr>
+      <w:bookmarkStart w:id="0" w:name="OLE_LINK1"/>
       <w:r>
         <w:rPr>
           <w:rFonts w:hint="eastAsia"/>
         </w:rPr>
         <w:t>Improving Text Classifier Performance through Human-in-the-Loop Error Correction: Enhancing Learning from Explanations</w:t>
       </w:r>
+      <w:bookmarkEnd w:id="0"/>
     </w:p>
     <w:p/>
     <w:p>
@@ -1073,45 +1075,29 @@
           <w:u w:val="none"/>
           <w:lang w:val="en-US" w:eastAsia="zh-CN"/>
         </w:rPr>
-        <w:t xml:space="preserve">To develop a pool-based human-in-the-loop active learning framework </w:t>
-      </w:r>
-      <w:r>
+        <w:t>To develop a pool-based human-in-the-loop active learning framework and evaluate the impact of different sampling query algorithms based on uncertainty, diversity, etc., and integrate extraction algorithms appropriately, design abort criteria and investigate whether interactive systems can improve the performance of text classification models.</w:t>
+      </w:r>
+    </w:p>
+    <w:p>
+      <w:pPr>
+        <w:numPr>
+          <w:ilvl w:val="0"/>
+          <w:numId w:val="2"/>
+        </w:numPr>
+        <w:ind w:left="420" w:leftChars="0" w:hanging="420" w:firstLineChars="0"/>
         <w:rPr>
           <w:rFonts w:hint="eastAsia"/>
           <w:u w:val="none"/>
           <w:lang w:val="en-US" w:eastAsia="zh-CN"/>
         </w:rPr>
-        <w:t>and evaluate the impact of different sampling query algorithms based on uncertainty, diversity, etc., and integrate extraction algorithms appropriately</w:t>
-      </w:r>
+      </w:pPr>
       <w:r>
         <w:rPr>
           <w:rFonts w:hint="eastAsia"/>
           <w:u w:val="none"/>
           <w:lang w:val="en-US" w:eastAsia="zh-CN"/>
         </w:rPr>
-        <w:t>, design abort criteria and investigate whether interactive systems can improve the performance of text classification models.</w:t>
-      </w:r>
-    </w:p>
-    <w:p>
-      <w:pPr>
-        <w:numPr>
-          <w:ilvl w:val="0"/>
-          <w:numId w:val="2"/>
-        </w:numPr>
-        <w:ind w:left="420" w:leftChars="0" w:hanging="420" w:firstLineChars="0"/>
-        <w:rPr>
-          <w:rFonts w:hint="eastAsia"/>
-          <w:u w:val="none"/>
-          <w:lang w:val="en-US" w:eastAsia="zh-CN"/>
-        </w:rPr>
-      </w:pPr>
-      <w:r>
-        <w:rPr>
-          <w:rFonts w:hint="eastAsia"/>
-          <w:u w:val="none"/>
-          <w:lang w:val="en-US" w:eastAsia="zh-CN"/>
-        </w:rPr>
-        <w:t>Explore the shortcomings of the optimisation architecture using Bayesian methods combined with inference approaches to improve the active learning framework and investigate whether it can effectively improve the performance of the original optimisation architecture.(reduce one sampling algorithm)</w:t>
+        <w:t>Explore the shortcomings of the optimisation architecture using Bayesian methods to improve the active learning framework and investigate whether it can effectively improve the performance of the original optimisation architecture.</w:t>
       </w:r>
     </w:p>
     <w:p>
@@ -3342,7 +3328,21 @@
           <w:rFonts w:hint="default"/>
           <w:lang w:val="en-US" w:eastAsia="zh-CN"/>
         </w:rPr>
-        <w:t xml:space="preserve"> proposed a semantic-based diversity sampling approach that can be applied to text classification. The difference with the process of measuring confidence using uncertainty sampling is that the semantic-based diversity sampling approach uses Euclidean distance to eliminate redundancy in text samples semantically. This ensures that a richer, less repetitive sample is provided to the model (learner) in the subsequent process. This abstraction approach uses the greedy k-centre algorithm of (Sener and Saveravarese, 2017) </w:t>
+        <w:t xml:space="preserve"> proposed a semantic-based diversity sampling approach that can be applied to text classification. The difference with the process of measuring confidence using uncertainty sampling is that the semantic-based diversity sampling approach uses Euclidean distance to eliminate redundancy in text samples semantically. This ensures that a richer, less repetitive sample is provided to the model (learner) in the subsequent process. This abstraction approach uses the greedy k-centre algorithm of Sener and Saveravarese </w:t>
+      </w:r>
+      <w:r>
+        <w:rPr>
+          <w:rFonts w:hint="eastAsia"/>
+          <w:lang w:val="en-US" w:eastAsia="zh-CN"/>
+        </w:rPr>
+        <w:t>(</w:t>
+      </w:r>
+      <w:r>
+        <w:rPr>
+          <w:rFonts w:hint="default"/>
+          <w:lang w:val="en-US" w:eastAsia="zh-CN"/>
+        </w:rPr>
+        <w:t xml:space="preserve">2017) </w:t>
       </w:r>
       <w:r>
         <w:rPr>
@@ -3380,7 +3380,15 @@
           <w:rFonts w:hint="eastAsia"/>
           <w:lang w:val="en-US" w:eastAsia="zh-CN"/>
         </w:rPr>
-        <w:t xml:space="preserve"> The dataset </w:t>
+        <w:t xml:space="preserve"> </w:t>
+      </w:r>
+      <w:bookmarkStart w:id="1" w:name="OLE_LINK2"/>
+      <w:r>
+        <w:rPr>
+          <w:rFonts w:hint="eastAsia"/>
+          <w:lang w:val="en-US" w:eastAsia="zh-CN"/>
+        </w:rPr>
+        <w:t xml:space="preserve">The dataset </w:t>
       </w:r>
       <w:r>
         <w:rPr>
@@ -3698,6 +3706,7 @@
         </w:rPr>
         <w:t>. It is the furthest from the centre of all clusters. The algorithm chosen is formulated as follows:</w:t>
       </w:r>
+      <w:bookmarkEnd w:id="1"/>
     </w:p>
     <w:p>
       <w:pPr>
@@ -4569,6 +4578,772 @@
         <w:adjustRightInd/>
         <w:snapToGrid w:val="0"/>
         <w:spacing w:line="240" w:lineRule="auto"/>
+        <w:jc w:val="both"/>
+        <w:textAlignment w:val="auto"/>
+        <w:rPr>
+          <w:rFonts w:hint="default" w:ascii="Times New Roman" w:hAnsi="Times New Roman" w:cs="Times New Roman"/>
+        </w:rPr>
+      </w:pPr>
+      <w:r>
+        <w:rPr>
+          <w:rFonts w:hint="default" w:ascii="Times New Roman" w:hAnsi="Times New Roman" w:cs="Times New Roman"/>
+          <w:b/>
+          <w:bCs/>
+        </w:rPr>
+        <w:t>Input</w:t>
+      </w:r>
+      <w:r>
+        <w:rPr>
+          <w:rFonts w:hint="default" w:ascii="Times New Roman" w:hAnsi="Times New Roman" w:cs="Times New Roman"/>
+        </w:rPr>
+        <w:t xml:space="preserve"> Labeled data</w:t>
+      </w:r>
+      <w:r>
+        <w:rPr>
+          <w:rFonts w:hint="eastAsia" w:ascii="Times New Roman" w:hAnsi="Times New Roman" w:cs="Times New Roman"/>
+          <w:lang w:val="en-US" w:eastAsia="zh-CN"/>
+        </w:rPr>
+        <w:t xml:space="preserve"> </w:t>
+      </w:r>
+      <w:r>
+        <w:rPr>
+          <w:rFonts w:hint="default" w:ascii="Times New Roman" w:hAnsi="Times New Roman" w:cs="Times New Roman"/>
+        </w:rPr>
+        <w:t xml:space="preserve">set </w:t>
+      </w:r>
+      <w:r>
+        <w:rPr>
+          <w:rFonts w:hint="default" w:ascii="Times New Roman" w:hAnsi="Times New Roman" w:cs="Times New Roman"/>
+          <w:lang w:val="en-US" w:eastAsia="zh-CN"/>
+        </w:rPr>
+        <w:t>L</w:t>
+      </w:r>
+      <w:r>
+        <w:rPr>
+          <w:rFonts w:hint="default" w:ascii="Times New Roman" w:hAnsi="Times New Roman" w:cs="Times New Roman"/>
+        </w:rPr>
+        <w:t>, the unlabeled data U and the</w:t>
+      </w:r>
+      <w:r>
+        <w:rPr>
+          <w:rFonts w:hint="default" w:ascii="Times New Roman" w:hAnsi="Times New Roman" w:cs="Times New Roman"/>
+          <w:lang w:val="en-US" w:eastAsia="zh-CN"/>
+        </w:rPr>
+        <w:t xml:space="preserve"> </w:t>
+      </w:r>
+      <w:r>
+        <w:rPr>
+          <w:rFonts w:hint="default" w:ascii="Times New Roman" w:hAnsi="Times New Roman" w:cs="Times New Roman"/>
+        </w:rPr>
+        <w:t>untrained classifier f(x).</w:t>
+      </w:r>
+    </w:p>
+    <w:p>
+      <w:pPr>
+        <w:keepNext w:val="0"/>
+        <w:keepLines w:val="0"/>
+        <w:pageBreakBefore w:val="0"/>
+        <w:widowControl w:val="0"/>
+        <w:kinsoku/>
+        <w:wordWrap/>
+        <w:overflowPunct/>
+        <w:topLinePunct w:val="0"/>
+        <w:autoSpaceDE/>
+        <w:autoSpaceDN/>
+        <w:bidi w:val="0"/>
+        <w:adjustRightInd/>
+        <w:snapToGrid w:val="0"/>
+        <w:spacing w:line="240" w:lineRule="auto"/>
+        <w:jc w:val="both"/>
+        <w:textAlignment w:val="auto"/>
+        <w:rPr>
+          <w:rFonts w:hint="default" w:ascii="Times New Roman" w:hAnsi="Times New Roman" w:cs="Times New Roman" w:eastAsiaTheme="minorEastAsia"/>
+          <w:lang w:val="en-US" w:eastAsia="zh-CN"/>
+        </w:rPr>
+      </w:pPr>
+      <w:r>
+        <w:rPr>
+          <w:rFonts w:hint="default" w:ascii="Times New Roman" w:hAnsi="Times New Roman" w:cs="Times New Roman"/>
+          <w:b/>
+          <w:bCs/>
+        </w:rPr>
+        <w:t>Output</w:t>
+      </w:r>
+      <w:r>
+        <w:rPr>
+          <w:rFonts w:hint="default" w:ascii="Times New Roman" w:hAnsi="Times New Roman" w:cs="Times New Roman"/>
+        </w:rPr>
+        <w:t xml:space="preserve"> Fully labeled data</w:t>
+      </w:r>
+      <w:r>
+        <w:rPr>
+          <w:rFonts w:hint="eastAsia" w:ascii="Times New Roman" w:hAnsi="Times New Roman" w:cs="Times New Roman"/>
+          <w:lang w:val="en-US" w:eastAsia="zh-CN"/>
+        </w:rPr>
+        <w:t xml:space="preserve"> </w:t>
+      </w:r>
+      <w:r>
+        <w:rPr>
+          <w:rFonts w:hint="default" w:ascii="Times New Roman" w:hAnsi="Times New Roman" w:cs="Times New Roman"/>
+        </w:rPr>
+        <w:t xml:space="preserve">set </w:t>
+      </w:r>
+      <w:r>
+        <w:rPr>
+          <w:rFonts w:hint="default" w:ascii="Times New Roman" w:hAnsi="Times New Roman" w:cs="Times New Roman"/>
+          <w:lang w:val="en-US" w:eastAsia="zh-CN"/>
+        </w:rPr>
+        <w:t>L</w:t>
+      </w:r>
+      <w:r>
+        <w:rPr>
+          <w:rFonts w:hint="default" w:ascii="Times New Roman" w:hAnsi="Times New Roman" w:cs="Times New Roman"/>
+        </w:rPr>
+        <w:t xml:space="preserve"> and trained classifier</w:t>
+      </w:r>
+    </w:p>
+    <w:p>
+      <w:pPr>
+        <w:keepNext w:val="0"/>
+        <w:keepLines w:val="0"/>
+        <w:pageBreakBefore w:val="0"/>
+        <w:widowControl w:val="0"/>
+        <w:kinsoku/>
+        <w:wordWrap/>
+        <w:overflowPunct/>
+        <w:topLinePunct w:val="0"/>
+        <w:autoSpaceDE/>
+        <w:autoSpaceDN/>
+        <w:bidi w:val="0"/>
+        <w:adjustRightInd/>
+        <w:snapToGrid w:val="0"/>
+        <w:spacing w:line="240" w:lineRule="auto"/>
+        <w:jc w:val="both"/>
+        <w:textAlignment w:val="auto"/>
+        <w:rPr>
+          <w:rFonts w:hint="default" w:ascii="Times New Roman" w:hAnsi="Times New Roman" w:cs="Times New Roman"/>
+        </w:rPr>
+      </w:pPr>
+      <w:r>
+        <w:rPr>
+          <w:rFonts w:hint="default" w:ascii="Times New Roman" w:hAnsi="Times New Roman" w:cs="Times New Roman"/>
+        </w:rPr>
+        <w:t>1:n←Desired data</w:t>
+      </w:r>
+      <w:r>
+        <w:rPr>
+          <w:rFonts w:hint="eastAsia" w:ascii="Times New Roman" w:hAnsi="Times New Roman" w:cs="Times New Roman"/>
+          <w:lang w:val="en-US" w:eastAsia="zh-CN"/>
+        </w:rPr>
+        <w:t xml:space="preserve"> </w:t>
+      </w:r>
+      <w:r>
+        <w:rPr>
+          <w:rFonts w:hint="default" w:ascii="Times New Roman" w:hAnsi="Times New Roman" w:cs="Times New Roman"/>
+        </w:rPr>
+        <w:t>set length</w:t>
+      </w:r>
+    </w:p>
+    <w:p>
+      <w:pPr>
+        <w:keepNext w:val="0"/>
+        <w:keepLines w:val="0"/>
+        <w:pageBreakBefore w:val="0"/>
+        <w:widowControl w:val="0"/>
+        <w:kinsoku/>
+        <w:wordWrap/>
+        <w:overflowPunct/>
+        <w:topLinePunct w:val="0"/>
+        <w:autoSpaceDE/>
+        <w:autoSpaceDN/>
+        <w:bidi w:val="0"/>
+        <w:adjustRightInd/>
+        <w:snapToGrid w:val="0"/>
+        <w:spacing w:line="240" w:lineRule="auto"/>
+        <w:jc w:val="both"/>
+        <w:textAlignment w:val="auto"/>
+        <w:rPr>
+          <w:rFonts w:hint="default" w:ascii="Times New Roman" w:hAnsi="Times New Roman" w:cs="Times New Roman"/>
+        </w:rPr>
+      </w:pPr>
+      <w:r>
+        <w:rPr>
+          <w:rFonts w:hint="default" w:ascii="Times New Roman" w:hAnsi="Times New Roman" w:cs="Times New Roman"/>
+        </w:rPr>
+        <w:t>2:q←Query-pool size</w:t>
+      </w:r>
+    </w:p>
+    <w:p>
+      <w:pPr>
+        <w:keepNext w:val="0"/>
+        <w:keepLines w:val="0"/>
+        <w:pageBreakBefore w:val="0"/>
+        <w:widowControl w:val="0"/>
+        <w:kinsoku/>
+        <w:wordWrap/>
+        <w:overflowPunct/>
+        <w:topLinePunct w:val="0"/>
+        <w:autoSpaceDE/>
+        <w:autoSpaceDN/>
+        <w:bidi w:val="0"/>
+        <w:adjustRightInd/>
+        <w:snapToGrid w:val="0"/>
+        <w:spacing w:line="240" w:lineRule="auto"/>
+        <w:jc w:val="both"/>
+        <w:textAlignment w:val="auto"/>
+        <w:rPr>
+          <w:rFonts w:hint="default" w:ascii="Times New Roman" w:hAnsi="Times New Roman" w:cs="Times New Roman"/>
+        </w:rPr>
+      </w:pPr>
+      <w:r>
+        <w:rPr>
+          <w:rFonts w:hint="default" w:ascii="Times New Roman" w:hAnsi="Times New Roman" w:cs="Times New Roman"/>
+        </w:rPr>
+        <w:t>3: Q(x)←Query Function</w:t>
+      </w:r>
+    </w:p>
+    <w:p>
+      <w:pPr>
+        <w:keepNext w:val="0"/>
+        <w:keepLines w:val="0"/>
+        <w:pageBreakBefore w:val="0"/>
+        <w:widowControl w:val="0"/>
+        <w:kinsoku/>
+        <w:wordWrap/>
+        <w:overflowPunct/>
+        <w:topLinePunct w:val="0"/>
+        <w:autoSpaceDE/>
+        <w:autoSpaceDN/>
+        <w:bidi w:val="0"/>
+        <w:adjustRightInd/>
+        <w:snapToGrid w:val="0"/>
+        <w:spacing w:line="240" w:lineRule="auto"/>
+        <w:jc w:val="both"/>
+        <w:textAlignment w:val="auto"/>
+        <w:rPr>
+          <w:rFonts w:hint="default" w:ascii="Times New Roman" w:hAnsi="Times New Roman" w:cs="Times New Roman"/>
+        </w:rPr>
+      </w:pPr>
+      <w:r>
+        <w:rPr>
+          <w:rFonts w:hint="default" w:ascii="Times New Roman" w:hAnsi="Times New Roman" w:cs="Times New Roman"/>
+          <w:color w:val="0000FF"/>
+        </w:rPr>
+        <w:t>4: T←Number of SFP</w:t>
+      </w:r>
+    </w:p>
+    <w:p>
+      <w:pPr>
+        <w:keepNext w:val="0"/>
+        <w:keepLines w:val="0"/>
+        <w:pageBreakBefore w:val="0"/>
+        <w:widowControl w:val="0"/>
+        <w:kinsoku/>
+        <w:wordWrap/>
+        <w:overflowPunct/>
+        <w:topLinePunct w:val="0"/>
+        <w:autoSpaceDE/>
+        <w:autoSpaceDN/>
+        <w:bidi w:val="0"/>
+        <w:adjustRightInd/>
+        <w:snapToGrid w:val="0"/>
+        <w:spacing w:line="240" w:lineRule="auto"/>
+        <w:jc w:val="both"/>
+        <w:textAlignment w:val="auto"/>
+        <w:rPr>
+          <w:rFonts w:hint="default" w:ascii="Times New Roman" w:hAnsi="Times New Roman" w:cs="Times New Roman"/>
+        </w:rPr>
+      </w:pPr>
+      <w:r>
+        <w:rPr>
+          <w:rFonts w:hint="default" w:ascii="Times New Roman" w:hAnsi="Times New Roman" w:cs="Times New Roman"/>
+        </w:rPr>
+        <w:t>5: while</w:t>
+      </w:r>
+      <w:r>
+        <w:rPr>
+          <w:rFonts w:hint="default" w:ascii="Times New Roman" w:hAnsi="Times New Roman" w:cs="Times New Roman"/>
+          <w:lang w:val="en-US" w:eastAsia="zh-CN"/>
+        </w:rPr>
+        <w:t xml:space="preserve"> L</w:t>
+      </w:r>
+      <w:r>
+        <w:rPr>
+          <w:rFonts w:hint="default" w:ascii="Times New Roman" w:hAnsi="Times New Roman" w:cs="Times New Roman"/>
+        </w:rPr>
+        <w:t xml:space="preserve"> length</w:t>
+      </w:r>
+      <w:r>
+        <w:rPr>
+          <w:rFonts w:hint="default" w:ascii="Times New Roman" w:hAnsi="Times New Roman" w:cs="Times New Roman"/>
+          <w:lang w:val="en-US" w:eastAsia="zh-CN"/>
+        </w:rPr>
+        <w:t xml:space="preserve"> </w:t>
+      </w:r>
+      <w:r>
+        <w:rPr>
+          <w:rFonts w:hint="default" w:ascii="Times New Roman" w:hAnsi="Times New Roman" w:cs="Times New Roman"/>
+        </w:rPr>
+        <w:t>&lt;</w:t>
+      </w:r>
+      <w:r>
+        <w:rPr>
+          <w:rFonts w:hint="default" w:ascii="Times New Roman" w:hAnsi="Times New Roman" w:cs="Times New Roman"/>
+          <w:lang w:val="en-US" w:eastAsia="zh-CN"/>
+        </w:rPr>
+        <w:t xml:space="preserve"> </w:t>
+      </w:r>
+      <w:r>
+        <w:rPr>
+          <w:rFonts w:hint="default" w:ascii="Times New Roman" w:hAnsi="Times New Roman" w:cs="Times New Roman"/>
+        </w:rPr>
+        <w:t>n do</w:t>
+      </w:r>
+    </w:p>
+    <w:p>
+      <w:pPr>
+        <w:keepNext w:val="0"/>
+        <w:keepLines w:val="0"/>
+        <w:pageBreakBefore w:val="0"/>
+        <w:widowControl w:val="0"/>
+        <w:kinsoku/>
+        <w:wordWrap/>
+        <w:overflowPunct/>
+        <w:topLinePunct w:val="0"/>
+        <w:autoSpaceDE/>
+        <w:autoSpaceDN/>
+        <w:bidi w:val="0"/>
+        <w:adjustRightInd/>
+        <w:snapToGrid w:val="0"/>
+        <w:spacing w:line="240" w:lineRule="auto"/>
+        <w:jc w:val="both"/>
+        <w:textAlignment w:val="auto"/>
+        <w:rPr>
+          <w:rFonts w:hint="default" w:ascii="Times New Roman" w:hAnsi="Times New Roman" w:cs="Times New Roman" w:eastAsiaTheme="minorEastAsia"/>
+          <w:lang w:val="en-US" w:eastAsia="zh-CN"/>
+        </w:rPr>
+      </w:pPr>
+      <w:r>
+        <w:rPr>
+          <w:rFonts w:hint="default" w:ascii="Times New Roman" w:hAnsi="Times New Roman" w:cs="Times New Roman"/>
+        </w:rPr>
+        <w:t xml:space="preserve">6:  Retrain f(x) on </w:t>
+      </w:r>
+      <w:r>
+        <w:rPr>
+          <w:rFonts w:hint="default" w:ascii="Times New Roman" w:hAnsi="Times New Roman" w:cs="Times New Roman"/>
+          <w:lang w:val="en-US" w:eastAsia="zh-CN"/>
+        </w:rPr>
+        <w:t>L</w:t>
+      </w:r>
+    </w:p>
+    <w:p>
+      <w:pPr>
+        <w:keepNext w:val="0"/>
+        <w:keepLines w:val="0"/>
+        <w:pageBreakBefore w:val="0"/>
+        <w:widowControl w:val="0"/>
+        <w:kinsoku/>
+        <w:wordWrap/>
+        <w:overflowPunct/>
+        <w:topLinePunct w:val="0"/>
+        <w:autoSpaceDE/>
+        <w:autoSpaceDN/>
+        <w:bidi w:val="0"/>
+        <w:adjustRightInd/>
+        <w:snapToGrid w:val="0"/>
+        <w:spacing w:line="240" w:lineRule="auto"/>
+        <w:jc w:val="both"/>
+        <w:textAlignment w:val="auto"/>
+        <w:rPr>
+          <w:rFonts w:hint="default" w:ascii="Times New Roman" w:hAnsi="Times New Roman" w:cs="Times New Roman" w:eastAsiaTheme="minorEastAsia"/>
+          <w:b/>
+          <w:bCs/>
+          <w:color w:val="0000FF"/>
+          <w:lang w:val="en-US" w:eastAsia="zh-CN"/>
+        </w:rPr>
+      </w:pPr>
+      <w:r>
+        <w:rPr>
+          <w:rFonts w:hint="default" w:ascii="Times New Roman" w:hAnsi="Times New Roman" w:cs="Times New Roman"/>
+          <w:b/>
+          <w:bCs/>
+          <w:color w:val="0000FF"/>
+        </w:rPr>
+        <w:t>7:   P←</w:t>
+      </w:r>
+      <w:r>
+        <w:rPr>
+          <w:rFonts w:hint="default" w:ascii="Times New Roman" w:hAnsi="Times New Roman" w:cs="Times New Roman"/>
+          <w:b/>
+          <w:bCs/>
+          <w:color w:val="0000FF"/>
+          <w:lang w:val="en-US" w:eastAsia="zh-CN"/>
+        </w:rPr>
+        <w:t>null</w:t>
+      </w:r>
+    </w:p>
+    <w:p>
+      <w:pPr>
+        <w:keepNext w:val="0"/>
+        <w:keepLines w:val="0"/>
+        <w:pageBreakBefore w:val="0"/>
+        <w:widowControl w:val="0"/>
+        <w:kinsoku/>
+        <w:wordWrap/>
+        <w:overflowPunct/>
+        <w:topLinePunct w:val="0"/>
+        <w:autoSpaceDE/>
+        <w:autoSpaceDN/>
+        <w:bidi w:val="0"/>
+        <w:adjustRightInd/>
+        <w:snapToGrid w:val="0"/>
+        <w:spacing w:line="240" w:lineRule="auto"/>
+        <w:jc w:val="both"/>
+        <w:textAlignment w:val="auto"/>
+        <w:rPr>
+          <w:rFonts w:hint="default" w:ascii="Times New Roman" w:hAnsi="Times New Roman" w:cs="Times New Roman"/>
+          <w:b/>
+          <w:bCs/>
+          <w:color w:val="0000FF"/>
+        </w:rPr>
+      </w:pPr>
+      <w:r>
+        <w:rPr>
+          <w:rFonts w:hint="default" w:ascii="Times New Roman" w:hAnsi="Times New Roman" w:cs="Times New Roman"/>
+          <w:b/>
+          <w:bCs/>
+          <w:color w:val="0000FF"/>
+        </w:rPr>
+        <w:t>8:  for t =0,...,T do</w:t>
+      </w:r>
+    </w:p>
+    <w:p>
+      <w:pPr>
+        <w:keepNext w:val="0"/>
+        <w:keepLines w:val="0"/>
+        <w:pageBreakBefore w:val="0"/>
+        <w:widowControl w:val="0"/>
+        <w:kinsoku/>
+        <w:wordWrap/>
+        <w:overflowPunct/>
+        <w:topLinePunct w:val="0"/>
+        <w:autoSpaceDE/>
+        <w:autoSpaceDN/>
+        <w:bidi w:val="0"/>
+        <w:adjustRightInd/>
+        <w:snapToGrid w:val="0"/>
+        <w:spacing w:line="240" w:lineRule="auto"/>
+        <w:jc w:val="both"/>
+        <w:textAlignment w:val="auto"/>
+        <w:rPr>
+          <w:rFonts w:hint="default" w:ascii="Times New Roman" w:hAnsi="Times New Roman" w:cs="Times New Roman"/>
+          <w:b/>
+          <w:bCs/>
+          <w:color w:val="0000FF"/>
+        </w:rPr>
+      </w:pPr>
+      <w:r>
+        <w:rPr>
+          <w:rFonts w:hint="default" w:ascii="Times New Roman" w:hAnsi="Times New Roman" w:cs="Times New Roman"/>
+          <w:b/>
+          <w:bCs/>
+          <w:color w:val="0000FF"/>
+        </w:rPr>
+        <w:t>9:    insert f(</w:t>
+      </w:r>
+      <w:r>
+        <w:rPr>
+          <w:rFonts w:hint="default" w:ascii="Times New Roman" w:hAnsi="Times New Roman" w:cs="Times New Roman"/>
+          <w:b/>
+          <w:bCs/>
+          <w:color w:val="0000FF"/>
+          <w:lang w:val="en-US" w:eastAsia="zh-CN"/>
+        </w:rPr>
+        <w:t>U</w:t>
+      </w:r>
+      <w:r>
+        <w:rPr>
+          <w:rFonts w:hint="default" w:ascii="Times New Roman" w:hAnsi="Times New Roman" w:cs="Times New Roman"/>
+          <w:b/>
+          <w:bCs/>
+          <w:color w:val="0000FF"/>
+        </w:rPr>
+        <w:t>) into P</w:t>
+      </w:r>
+    </w:p>
+    <w:p>
+      <w:pPr>
+        <w:keepNext w:val="0"/>
+        <w:keepLines w:val="0"/>
+        <w:pageBreakBefore w:val="0"/>
+        <w:widowControl w:val="0"/>
+        <w:kinsoku/>
+        <w:wordWrap/>
+        <w:overflowPunct/>
+        <w:topLinePunct w:val="0"/>
+        <w:autoSpaceDE/>
+        <w:autoSpaceDN/>
+        <w:bidi w:val="0"/>
+        <w:adjustRightInd/>
+        <w:snapToGrid w:val="0"/>
+        <w:spacing w:line="240" w:lineRule="auto"/>
+        <w:jc w:val="both"/>
+        <w:textAlignment w:val="auto"/>
+        <w:rPr>
+          <w:rFonts w:hint="default" w:ascii="Times New Roman" w:hAnsi="Times New Roman" w:cs="Times New Roman"/>
+          <w:b/>
+          <w:bCs/>
+          <w:color w:val="0000FF"/>
+        </w:rPr>
+      </w:pPr>
+      <w:r>
+        <w:rPr>
+          <w:rFonts w:hint="default" w:ascii="Times New Roman" w:hAnsi="Times New Roman" w:cs="Times New Roman"/>
+          <w:b/>
+          <w:bCs/>
+          <w:color w:val="0000FF"/>
+        </w:rPr>
+        <w:t>10:   end for</w:t>
+      </w:r>
+    </w:p>
+    <w:p>
+      <w:pPr>
+        <w:keepNext w:val="0"/>
+        <w:keepLines w:val="0"/>
+        <w:pageBreakBefore w:val="0"/>
+        <w:widowControl w:val="0"/>
+        <w:kinsoku/>
+        <w:wordWrap/>
+        <w:overflowPunct/>
+        <w:topLinePunct w:val="0"/>
+        <w:autoSpaceDE/>
+        <w:autoSpaceDN/>
+        <w:bidi w:val="0"/>
+        <w:adjustRightInd/>
+        <w:snapToGrid w:val="0"/>
+        <w:spacing w:line="240" w:lineRule="auto"/>
+        <w:jc w:val="both"/>
+        <w:textAlignment w:val="auto"/>
+        <w:rPr>
+          <w:rFonts w:hint="default" w:ascii="Times New Roman" w:hAnsi="Times New Roman" w:cs="Times New Roman"/>
+          <w:b/>
+          <w:bCs/>
+          <w:color w:val="0000FF"/>
+        </w:rPr>
+      </w:pPr>
+      <w:r>
+        <w:rPr>
+          <w:rFonts w:hint="default" w:ascii="Times New Roman" w:hAnsi="Times New Roman" w:cs="Times New Roman"/>
+          <w:b/>
+          <w:bCs/>
+          <w:color w:val="0000FF"/>
+        </w:rPr>
+        <w:t>11:  Sort U based on Q(P)</w:t>
+      </w:r>
+    </w:p>
+    <w:p>
+      <w:pPr>
+        <w:keepNext w:val="0"/>
+        <w:keepLines w:val="0"/>
+        <w:pageBreakBefore w:val="0"/>
+        <w:widowControl w:val="0"/>
+        <w:kinsoku/>
+        <w:wordWrap/>
+        <w:overflowPunct/>
+        <w:topLinePunct w:val="0"/>
+        <w:autoSpaceDE/>
+        <w:autoSpaceDN/>
+        <w:bidi w:val="0"/>
+        <w:adjustRightInd/>
+        <w:snapToGrid w:val="0"/>
+        <w:spacing w:line="240" w:lineRule="auto"/>
+        <w:jc w:val="both"/>
+        <w:textAlignment w:val="auto"/>
+        <w:rPr>
+          <w:rFonts w:hint="default" w:ascii="Times New Roman" w:hAnsi="Times New Roman" w:cs="Times New Roman" w:eastAsiaTheme="minorEastAsia"/>
+          <w:lang w:val="en-US" w:eastAsia="zh-CN"/>
+        </w:rPr>
+      </w:pPr>
+      <w:r>
+        <w:rPr>
+          <w:rFonts w:hint="default" w:ascii="Times New Roman" w:hAnsi="Times New Roman" w:cs="Times New Roman"/>
+        </w:rPr>
+        <w:t xml:space="preserve">12:  Let Oracle assign labels to </w:t>
+      </w:r>
+      <w:r>
+        <w:rPr>
+          <w:rFonts w:hint="default" w:ascii="Times New Roman" w:hAnsi="Times New Roman" w:cs="Times New Roman"/>
+          <w:lang w:val="en-US" w:eastAsia="zh-CN"/>
+        </w:rPr>
+        <w:t>U-update</w:t>
+      </w:r>
+    </w:p>
+    <w:p>
+      <w:pPr>
+        <w:keepNext w:val="0"/>
+        <w:keepLines w:val="0"/>
+        <w:pageBreakBefore w:val="0"/>
+        <w:widowControl w:val="0"/>
+        <w:kinsoku/>
+        <w:wordWrap/>
+        <w:overflowPunct/>
+        <w:topLinePunct w:val="0"/>
+        <w:autoSpaceDE/>
+        <w:autoSpaceDN/>
+        <w:bidi w:val="0"/>
+        <w:adjustRightInd/>
+        <w:snapToGrid w:val="0"/>
+        <w:spacing w:line="240" w:lineRule="auto"/>
+        <w:jc w:val="both"/>
+        <w:textAlignment w:val="auto"/>
+        <w:rPr>
+          <w:rFonts w:hint="default" w:ascii="Times New Roman" w:hAnsi="Times New Roman" w:cs="Times New Roman" w:eastAsiaTheme="minorEastAsia"/>
+          <w:lang w:val="en-US" w:eastAsia="zh-CN"/>
+        </w:rPr>
+      </w:pPr>
+      <w:r>
+        <w:rPr>
+          <w:rFonts w:hint="default" w:ascii="Times New Roman" w:hAnsi="Times New Roman" w:cs="Times New Roman"/>
+        </w:rPr>
+        <w:t>13:  Insert U</w:t>
+      </w:r>
+      <w:r>
+        <w:rPr>
+          <w:rFonts w:hint="default" w:ascii="Times New Roman" w:hAnsi="Times New Roman" w:cs="Times New Roman"/>
+          <w:lang w:val="en-US" w:eastAsia="zh-CN"/>
+        </w:rPr>
+        <w:t>-update</w:t>
+      </w:r>
+      <w:r>
+        <w:rPr>
+          <w:rFonts w:hint="default" w:ascii="Times New Roman" w:hAnsi="Times New Roman" w:cs="Times New Roman"/>
+        </w:rPr>
+        <w:t xml:space="preserve"> into </w:t>
+      </w:r>
+      <w:r>
+        <w:rPr>
+          <w:rFonts w:hint="default" w:ascii="Times New Roman" w:hAnsi="Times New Roman" w:cs="Times New Roman"/>
+          <w:lang w:val="en-US" w:eastAsia="zh-CN"/>
+        </w:rPr>
+        <w:t>L</w:t>
+      </w:r>
+    </w:p>
+    <w:p>
+      <w:pPr>
+        <w:keepNext w:val="0"/>
+        <w:keepLines w:val="0"/>
+        <w:pageBreakBefore w:val="0"/>
+        <w:widowControl w:val="0"/>
+        <w:kinsoku/>
+        <w:wordWrap/>
+        <w:overflowPunct/>
+        <w:topLinePunct w:val="0"/>
+        <w:autoSpaceDE/>
+        <w:autoSpaceDN/>
+        <w:bidi w:val="0"/>
+        <w:adjustRightInd/>
+        <w:snapToGrid w:val="0"/>
+        <w:spacing w:line="240" w:lineRule="auto"/>
+        <w:jc w:val="both"/>
+        <w:textAlignment w:val="auto"/>
+        <w:rPr>
+          <w:rFonts w:hint="default" w:ascii="Times New Roman" w:hAnsi="Times New Roman" w:cs="Times New Roman" w:eastAsiaTheme="minorEastAsia"/>
+          <w:lang w:val="en-US" w:eastAsia="zh-CN"/>
+        </w:rPr>
+      </w:pPr>
+      <w:r>
+        <w:rPr>
+          <w:rFonts w:hint="default" w:ascii="Times New Roman" w:hAnsi="Times New Roman" w:cs="Times New Roman"/>
+        </w:rPr>
+        <w:t>14: Remove U</w:t>
+      </w:r>
+      <w:r>
+        <w:rPr>
+          <w:rFonts w:hint="default" w:ascii="Times New Roman" w:hAnsi="Times New Roman" w:cs="Times New Roman"/>
+          <w:lang w:val="en-US" w:eastAsia="zh-CN"/>
+        </w:rPr>
+        <w:t>-update</w:t>
+      </w:r>
+      <w:r>
+        <w:rPr>
+          <w:rFonts w:hint="default" w:ascii="Times New Roman" w:hAnsi="Times New Roman" w:cs="Times New Roman"/>
+        </w:rPr>
+        <w:t xml:space="preserve"> from </w:t>
+      </w:r>
+      <w:r>
+        <w:rPr>
+          <w:rFonts w:hint="default" w:ascii="Times New Roman" w:hAnsi="Times New Roman" w:cs="Times New Roman"/>
+          <w:lang w:val="en-US" w:eastAsia="zh-CN"/>
+        </w:rPr>
+        <w:t>U</w:t>
+      </w:r>
+    </w:p>
+    <w:p>
+      <w:pPr>
+        <w:keepNext w:val="0"/>
+        <w:keepLines w:val="0"/>
+        <w:pageBreakBefore w:val="0"/>
+        <w:widowControl w:val="0"/>
+        <w:kinsoku/>
+        <w:wordWrap/>
+        <w:overflowPunct/>
+        <w:topLinePunct w:val="0"/>
+        <w:autoSpaceDE/>
+        <w:autoSpaceDN/>
+        <w:bidi w:val="0"/>
+        <w:adjustRightInd/>
+        <w:snapToGrid w:val="0"/>
+        <w:spacing w:line="240" w:lineRule="auto"/>
+        <w:jc w:val="both"/>
+        <w:textAlignment w:val="auto"/>
+        <w:rPr>
+          <w:rFonts w:hint="default" w:ascii="Times New Roman" w:hAnsi="Times New Roman" w:cs="Times New Roman"/>
+        </w:rPr>
+      </w:pPr>
+      <w:r>
+        <w:rPr>
+          <w:rFonts w:hint="default" w:ascii="Times New Roman" w:hAnsi="Times New Roman" w:cs="Times New Roman"/>
+        </w:rPr>
+        <w:t>15: end while</w:t>
+      </w:r>
+    </w:p>
+    <w:p>
+      <w:pPr>
+        <w:keepNext w:val="0"/>
+        <w:keepLines w:val="0"/>
+        <w:pageBreakBefore w:val="0"/>
+        <w:widowControl w:val="0"/>
+        <w:kinsoku/>
+        <w:wordWrap/>
+        <w:overflowPunct/>
+        <w:topLinePunct w:val="0"/>
+        <w:autoSpaceDE/>
+        <w:autoSpaceDN/>
+        <w:bidi w:val="0"/>
+        <w:adjustRightInd/>
+        <w:snapToGrid w:val="0"/>
+        <w:spacing w:line="240" w:lineRule="auto"/>
+        <w:jc w:val="both"/>
+        <w:textAlignment w:val="auto"/>
+      </w:pPr>
+    </w:p>
+    <w:p>
+      <w:pPr>
+        <w:keepNext w:val="0"/>
+        <w:keepLines w:val="0"/>
+        <w:pageBreakBefore w:val="0"/>
+        <w:widowControl w:val="0"/>
+        <w:kinsoku/>
+        <w:wordWrap/>
+        <w:overflowPunct/>
+        <w:topLinePunct w:val="0"/>
+        <w:autoSpaceDE/>
+        <w:autoSpaceDN/>
+        <w:bidi w:val="0"/>
+        <w:adjustRightInd/>
+        <w:snapToGrid w:val="0"/>
+        <w:spacing w:line="240" w:lineRule="auto"/>
         <w:jc w:val="center"/>
         <w:textAlignment w:val="auto"/>
         <w:rPr>
@@ -4788,18 +5563,7 @@
         <w:spacing w:line="240" w:lineRule="auto"/>
         <w:jc w:val="center"/>
         <w:textAlignment w:val="auto"/>
-        <w:rPr>
-          <w:rFonts w:hint="eastAsia"/>
-          <w:lang w:val="en-US" w:eastAsia="zh-CN"/>
-        </w:rPr>
-      </w:pPr>
-      <w:r>
-        <w:rPr>
-          <w:rFonts w:hint="eastAsia"/>
-          <w:lang w:val="en-US" w:eastAsia="zh-CN"/>
-        </w:rPr>
-        <w:t>Figure 3: Framework of Small-Text</w:t>
-      </w:r>
+      </w:pPr>
     </w:p>
     <w:p>
       <w:pPr>
@@ -4817,13 +5581,20 @@
         <w:adjustRightInd/>
         <w:snapToGrid w:val="0"/>
         <w:spacing w:line="240" w:lineRule="auto"/>
-        <w:jc w:val="both"/>
+        <w:jc w:val="center"/>
         <w:textAlignment w:val="auto"/>
         <w:rPr>
           <w:rFonts w:hint="eastAsia"/>
           <w:lang w:val="en-US" w:eastAsia="zh-CN"/>
         </w:rPr>
       </w:pPr>
+      <w:r>
+        <w:rPr>
+          <w:rFonts w:hint="eastAsia"/>
+          <w:lang w:val="en-US" w:eastAsia="zh-CN"/>
+        </w:rPr>
+        <w:t>Figure 3: Framework of Small-Text</w:t>
+      </w:r>
     </w:p>
     <w:p>
       <w:pPr>
@@ -4848,13 +5619,6 @@
           <w:lang w:val="en-US" w:eastAsia="zh-CN"/>
         </w:rPr>
       </w:pPr>
-      <w:r>
-        <w:rPr>
-          <w:rFonts w:hint="eastAsia"/>
-          <w:lang w:val="en-US" w:eastAsia="zh-CN"/>
-        </w:rPr>
-        <w:t>2.5 Stopping Criteria</w:t>
-      </w:r>
     </w:p>
     <w:p>
       <w:pPr>
@@ -4884,7 +5648,7 @@
           <w:rFonts w:hint="eastAsia"/>
           <w:lang w:val="en-US" w:eastAsia="zh-CN"/>
         </w:rPr>
-        <w:t>模型在使用主动学习训练时，一般使用了类似于贪婪算法的查询策略来选取未标记的实例。因此，如果将算法进行到底很容易形成模型的过拟合,并且模型当模型达到理想性能时，模型并不会停止训练，同时会浪费时间以及资源。因此，需要在循环中设置中止标准来防止上述情况的产生。</w:t>
+        <w:t>2.5 Stopping Criteria</w:t>
       </w:r>
     </w:p>
     <w:p>
@@ -4906,16 +5670,16 @@
         <w:jc w:val="both"/>
         <w:textAlignment w:val="auto"/>
         <w:rPr>
-          <w:rFonts w:hint="default"/>
-          <w:lang w:val="en-US" w:eastAsia="zh-CN"/>
-        </w:rPr>
-      </w:pPr>
-      <w:r>
-        <w:rPr>
-          <w:rFonts w:hint="eastAsia"/>
-          <w:lang w:val="en-US" w:eastAsia="zh-CN"/>
-        </w:rPr>
-        <w:t xml:space="preserve">Confidence-based Stopping: </w:t>
+          <w:rFonts w:hint="eastAsia"/>
+          <w:lang w:val="en-US" w:eastAsia="zh-CN"/>
+        </w:rPr>
+      </w:pPr>
+      <w:r>
+        <w:rPr>
+          <w:rFonts w:hint="eastAsia"/>
+          <w:lang w:val="en-US" w:eastAsia="zh-CN"/>
+        </w:rPr>
+        <w:t>Models are commonly trained using active learning using a query strategy similar to the greedy algorithm to select unlabelled instances. As a result, it is easy to overfit the model if the algorithm is carried through to the end, and the model does not stop training when it reaches the desired performance, wasting time and resources. Therefore, a stopping criterion in the loop is needed to prevent this.</w:t>
       </w:r>
     </w:p>
     <w:p>
@@ -4946,40 +5710,8 @@
           <w:rFonts w:hint="eastAsia"/>
           <w:lang w:val="en-US" w:eastAsia="zh-CN"/>
         </w:rPr>
-        <w:t>Vlachos (2008)[</w:t>
-      </w:r>
-      <w:r>
-        <w:rPr>
-          <w:rFonts w:hint="eastAsia"/>
-          <w:color w:val="0000FF"/>
-          <w:lang w:val="en-US" w:eastAsia="zh-CN"/>
-        </w:rPr>
-        <w:t>39</w:t>
-      </w:r>
-      <w:r>
-        <w:rPr>
-          <w:rFonts w:hint="eastAsia"/>
-          <w:lang w:val="en-US" w:eastAsia="zh-CN"/>
-        </w:rPr>
-        <w:t>]proposes to calculate the confidence of the classifier by using the average uncertainty on the unlabeled reference set. For multi-class problems, he uses SVM classifiers with the SVM margin size as the uncertainty measure. 在循环中我们寻找一种一种停止标准，来找到模型的最大可能性能并停止循环[</w:t>
-      </w:r>
-      <w:r>
-        <w:rPr>
-          <w:rFonts w:hint="eastAsia"/>
-          <w:color w:val="0000FF"/>
-          <w:lang w:val="en-US" w:eastAsia="zh-CN"/>
-        </w:rPr>
-        <w:t>40</w:t>
-      </w:r>
-      <w:r>
-        <w:rPr>
-          <w:rFonts w:hint="eastAsia"/>
-          <w:lang w:val="en-US" w:eastAsia="zh-CN"/>
-        </w:rPr>
-        <w:t>]。</w:t>
-      </w:r>
-      <w:bookmarkStart w:id="2" w:name="_GoBack"/>
-      <w:bookmarkEnd w:id="2"/>
+        <w:t xml:space="preserve">Confidence-based Stopping: </w:t>
+      </w:r>
     </w:p>
     <w:p>
       <w:pPr>
@@ -5000,10 +5732,47 @@
         <w:jc w:val="both"/>
         <w:textAlignment w:val="auto"/>
         <w:rPr>
-          <w:rFonts w:hint="default"/>
-          <w:lang w:val="en-US" w:eastAsia="zh-CN"/>
-        </w:rPr>
-      </w:pPr>
+          <w:rFonts w:hint="eastAsia"/>
+          <w:lang w:val="en-US" w:eastAsia="zh-CN"/>
+        </w:rPr>
+      </w:pPr>
+      <w:r>
+        <w:rPr>
+          <w:rFonts w:hint="eastAsia"/>
+          <w:lang w:val="en-US" w:eastAsia="zh-CN"/>
+        </w:rPr>
+        <w:t>Vlachos (2008)[</w:t>
+      </w:r>
+      <w:r>
+        <w:rPr>
+          <w:rFonts w:hint="eastAsia"/>
+          <w:color w:val="0000FF"/>
+          <w:lang w:val="en-US" w:eastAsia="zh-CN"/>
+        </w:rPr>
+        <w:t>39</w:t>
+      </w:r>
+      <w:r>
+        <w:rPr>
+          <w:rFonts w:hint="eastAsia"/>
+          <w:lang w:val="en-US" w:eastAsia="zh-CN"/>
+        </w:rPr>
+        <w:t>] presents calculating the classifier's confidence using the mean uncertainty on the unlabeled reference set and, for multi-class problems, using SVM classifiers with the SVM margin size as the uncertainty measure. In a loop, we look for a stopping criterion to find the maximum possible performance of the model and stop the loop [</w:t>
+      </w:r>
+      <w:r>
+        <w:rPr>
+          <w:rFonts w:hint="eastAsia"/>
+          <w:color w:val="0000FF"/>
+          <w:lang w:val="en-US" w:eastAsia="zh-CN"/>
+        </w:rPr>
+        <w:t>40</w:t>
+      </w:r>
+      <w:r>
+        <w:rPr>
+          <w:rFonts w:hint="eastAsia"/>
+          <w:lang w:val="en-US" w:eastAsia="zh-CN"/>
+        </w:rPr>
+        <w:t>]. However, Valchos' approach is inappropriate for text multiclassification problems, as the confidence curve stabilises after close to 500 iterations but does not show a peak due to the instability of artificial intelligence. Therefore, the peak confidence criterion based on the mean reference uncertainty is not applicable to this model.</w:t>
+      </w:r>
     </w:p>
     <w:p>
       <w:pPr>
@@ -5033,7 +5802,7 @@
           <w:rFonts w:hint="eastAsia"/>
           <w:lang w:val="en-US" w:eastAsia="zh-CN"/>
         </w:rPr>
-        <w:t xml:space="preserve">Gradient-based Stopping: </w:t>
+        <w:t>Gradient-based Stopping:</w:t>
       </w:r>
     </w:p>
     <w:p>
@@ -5055,10 +5824,17 @@
         <w:jc w:val="both"/>
         <w:textAlignment w:val="auto"/>
         <w:rPr>
-          <w:rFonts w:hint="default"/>
-          <w:lang w:val="en-US" w:eastAsia="zh-CN"/>
-        </w:rPr>
-      </w:pPr>
+          <w:rFonts w:hint="eastAsia"/>
+          <w:lang w:val="en-US" w:eastAsia="zh-CN"/>
+        </w:rPr>
+      </w:pPr>
+      <w:r>
+        <w:rPr>
+          <w:rFonts w:hint="eastAsia"/>
+          <w:lang w:val="en-US" w:eastAsia="zh-CN"/>
+        </w:rPr>
+        <w:t>Gradient-based Stopping addresses the drawback that Confidence-based Stopping cannot use peaks as a stopping strategy. It combines performance and uncertainty convergence stopping criteria and determines whether the active learning process should be stopped by observing the change in gradient. Precisely, the angle is calculated using the following formula:</w:t>
+      </w:r>
     </w:p>
     <w:p>
       <w:pPr>
@@ -5076,13 +5852,34 @@
         <w:adjustRightInd/>
         <w:snapToGrid w:val="0"/>
         <w:spacing w:line="240" w:lineRule="auto"/>
-        <w:jc w:val="both"/>
+        <w:jc w:val="center"/>
         <w:textAlignment w:val="auto"/>
         <w:rPr>
           <w:rFonts w:hint="default"/>
           <w:lang w:val="en-US" w:eastAsia="zh-CN"/>
         </w:rPr>
       </w:pPr>
+      <w:r>
+        <w:rPr>
+          <w:rFonts w:hint="default"/>
+          <w:position w:val="-10"/>
+          <w:lang w:val="en-US" w:eastAsia="zh-CN"/>
+        </w:rPr>
+        <w:object>
+          <v:shape id="_x0000_i1057" o:spt="75" type="#_x0000_t75" style="height:16pt;width:167pt;" o:ole="t" filled="f" o:preferrelative="t" stroked="f" coordsize="21600,21600">
+            <v:path/>
+            <v:fill on="f" focussize="0,0"/>
+            <v:stroke on="f"/>
+            <v:imagedata r:id="rId70" o:title=""/>
+            <o:lock v:ext="edit" aspectratio="t"/>
+            <w10:wrap type="none"/>
+            <w10:anchorlock/>
+          </v:shape>
+          <o:OLEObject Type="Embed" ProgID="Equation.KSEE3" ShapeID="_x0000_i1057" DrawAspect="Content" ObjectID="_1468075757" r:id="rId69">
+            <o:LockedField>false</o:LockedField>
+          </o:OLEObject>
+        </w:object>
+      </w:r>
     </w:p>
     <w:p>
       <w:pPr>
@@ -5103,10 +5900,94 @@
         <w:jc w:val="both"/>
         <w:textAlignment w:val="auto"/>
         <w:rPr>
-          <w:rFonts w:hint="default"/>
-          <w:lang w:val="en-US" w:eastAsia="zh-CN"/>
-        </w:rPr>
-      </w:pPr>
+          <w:rFonts w:hint="eastAsia"/>
+          <w:lang w:val="en-US" w:eastAsia="zh-CN"/>
+        </w:rPr>
+        <w:sectPr>
+          <w:pgSz w:w="11906" w:h="16838"/>
+          <w:pgMar w:top="1440" w:right="1800" w:bottom="1440" w:left="1800" w:header="851" w:footer="992" w:gutter="0"/>
+          <w:cols w:space="425" w:num="1"/>
+          <w:docGrid w:type="lines" w:linePitch="312" w:charSpace="0"/>
+        </w:sectPr>
+      </w:pPr>
+      <w:r>
+        <w:rPr>
+          <w:rFonts w:hint="eastAsia"/>
+          <w:lang w:val="en-US" w:eastAsia="zh-CN"/>
+        </w:rPr>
+        <w:t>In this case,</w:t>
+      </w:r>
+      <w:r>
+        <w:rPr>
+          <w:rFonts w:hint="eastAsia"/>
+          <w:position w:val="-6"/>
+          <w:lang w:val="en-US" w:eastAsia="zh-CN"/>
+        </w:rPr>
+        <w:object>
+          <v:shape id="_x0000_i1058" o:spt="75" type="#_x0000_t75" style="height:13.95pt;width:16pt;" o:ole="t" filled="f" o:preferrelative="t" stroked="f" coordsize="21600,21600">
+            <v:path/>
+            <v:fill on="f" focussize="0,0"/>
+            <v:stroke on="f"/>
+            <v:imagedata r:id="rId72" o:title=""/>
+            <o:lock v:ext="edit" aspectratio="t"/>
+            <w10:wrap type="none"/>
+            <w10:anchorlock/>
+          </v:shape>
+          <o:OLEObject Type="Embed" ProgID="Equation.KSEE3" ShapeID="_x0000_i1058" DrawAspect="Content" ObjectID="_1468075758" r:id="rId71">
+            <o:LockedField>false</o:LockedField>
+          </o:OLEObject>
+        </w:object>
+      </w:r>
+      <w:r>
+        <w:rPr>
+          <w:rFonts w:hint="eastAsia"/>
+          <w:lang w:val="en-US" w:eastAsia="zh-CN"/>
+        </w:rPr>
+        <w:t>represents the previous last n values, and</w:t>
+      </w:r>
+      <w:r>
+        <w:rPr>
+          <w:rFonts w:hint="eastAsia"/>
+          <w:position w:val="-6"/>
+          <w:lang w:val="en-US" w:eastAsia="zh-CN"/>
+        </w:rPr>
+        <w:object>
+          <v:shape id="_x0000_i1059" o:spt="75" type="#_x0000_t75" style="height:13.95pt;width:18pt;" o:ole="t" filled="f" o:preferrelative="t" stroked="f" coordsize="21600,21600">
+            <v:path/>
+            <v:fill on="f" focussize="0,0"/>
+            <v:stroke on="f"/>
+            <v:imagedata r:id="rId74" o:title=""/>
+            <o:lock v:ext="edit" aspectratio="t"/>
+            <w10:wrap type="none"/>
+            <w10:anchorlock/>
+          </v:shape>
+          <o:OLEObject Type="Embed" ProgID="Equation.KSEE3" ShapeID="_x0000_i1059" DrawAspect="Content" ObjectID="_1468075759" r:id="rId73">
+            <o:LockedField>false</o:LockedField>
+          </o:OLEObject>
+        </w:object>
+      </w:r>
+      <w:r>
+        <w:rPr>
+          <w:rFonts w:hint="eastAsia"/>
+          <w:lang w:val="en-US" w:eastAsia="zh-CN"/>
+        </w:rPr>
+        <w:t>represents the last n values. Meanwhile, a window of size k = 100 produces good results in noise mitigation while still responding fast enough to changes in the gradient [</w:t>
+      </w:r>
+      <w:r>
+        <w:rPr>
+          <w:rFonts w:hint="eastAsia"/>
+          <w:color w:val="0000FF"/>
+          <w:lang w:val="en-US" w:eastAsia="zh-CN"/>
+        </w:rPr>
+        <w:t>40</w:t>
+      </w:r>
+      <w:r>
+        <w:rPr>
+          <w:rFonts w:hint="eastAsia"/>
+          <w:lang w:val="en-US" w:eastAsia="zh-CN"/>
+        </w:rPr>
+        <w:t>]. Thus, the AL process is terminated when the current deterministic or estimated performance is a new maximum, whilst g is positive and falls beneath a predefined level.</w:t>
+      </w:r>
     </w:p>
     <w:p>
       <w:pPr>
@@ -5127,30 +6008,6 @@
         <w:jc w:val="both"/>
         <w:textAlignment w:val="auto"/>
         <w:rPr>
-          <w:rFonts w:hint="default"/>
-          <w:lang w:val="en-US" w:eastAsia="zh-CN"/>
-        </w:rPr>
-      </w:pPr>
-    </w:p>
-    <w:p>
-      <w:pPr>
-        <w:keepNext w:val="0"/>
-        <w:keepLines w:val="0"/>
-        <w:pageBreakBefore w:val="0"/>
-        <w:widowControl w:val="0"/>
-        <w:kinsoku/>
-        <w:wordWrap/>
-        <w:overflowPunct/>
-        <w:topLinePunct w:val="0"/>
-        <w:autoSpaceDE/>
-        <w:autoSpaceDN/>
-        <w:bidi w:val="0"/>
-        <w:adjustRightInd/>
-        <w:snapToGrid w:val="0"/>
-        <w:spacing w:line="240" w:lineRule="auto"/>
-        <w:jc w:val="both"/>
-        <w:textAlignment w:val="auto"/>
-        <w:rPr>
           <w:rFonts w:hint="eastAsia"/>
           <w:lang w:val="en-US" w:eastAsia="zh-CN"/>
         </w:rPr>
@@ -5808,7 +6665,7 @@
           <w:lang w:val="en-US" w:eastAsia="zh-CN"/>
         </w:rPr>
       </w:pPr>
-      <w:bookmarkStart w:id="0" w:name="OLE_LINK6"/>
+      <w:bookmarkStart w:id="2" w:name="OLE_LINK6"/>
       <w:r>
         <w:rPr>
           <w:rFonts w:hint="default"/>
@@ -5816,7 +6673,7 @@
         </w:rPr>
         <w:t>Dana Angluin</w:t>
       </w:r>
-      <w:bookmarkEnd w:id="0"/>
+      <w:bookmarkEnd w:id="2"/>
       <w:r>
         <w:rPr>
           <w:rFonts w:hint="default"/>
@@ -5927,7 +6784,7 @@
           <w:lang w:val="en-US" w:eastAsia="zh-CN"/>
         </w:rPr>
       </w:pPr>
-      <w:bookmarkStart w:id="1" w:name="OLE_LINK7"/>
+      <w:bookmarkStart w:id="3" w:name="OLE_LINK7"/>
       <w:r>
         <w:rPr>
           <w:rFonts w:hint="default"/>
@@ -5935,7 +6792,7 @@
         </w:rPr>
         <w:t>David D Lewis</w:t>
       </w:r>
-      <w:bookmarkEnd w:id="1"/>
+      <w:bookmarkEnd w:id="3"/>
       <w:r>
         <w:rPr>
           <w:rFonts w:hint="default"/>
@@ -6107,12 +6964,16 @@
         <w:ind w:left="360" w:leftChars="0" w:hanging="360" w:firstLineChars="0"/>
         <w:rPr>
           <w:rFonts w:hint="default"/>
-          <w:lang w:val="en-US" w:eastAsia="zh-CN"/>
-        </w:rPr>
-      </w:pPr>
-      <w:r>
-        <w:rPr>
-          <w:rFonts w:hint="default"/>
+          <w:strike/>
+          <w:dstrike w:val="0"/>
+          <w:lang w:val="en-US" w:eastAsia="zh-CN"/>
+        </w:rPr>
+      </w:pPr>
+      <w:r>
+        <w:rPr>
+          <w:rFonts w:hint="default"/>
+          <w:strike/>
+          <w:dstrike w:val="0"/>
           <w:lang w:val="en-US" w:eastAsia="zh-CN"/>
         </w:rPr>
         <w:t>Lewis and W. Gale. A sequential algorithm for training text classifiers. In</w:t>
@@ -6120,6 +6981,8 @@
       <w:r>
         <w:rPr>
           <w:rFonts w:hint="eastAsia"/>
+          <w:strike/>
+          <w:dstrike w:val="0"/>
           <w:lang w:val="en-US" w:eastAsia="zh-CN"/>
         </w:rPr>
         <w:t xml:space="preserve"> </w:t>
@@ -6127,6 +6990,8 @@
       <w:r>
         <w:rPr>
           <w:rFonts w:hint="default"/>
+          <w:strike/>
+          <w:dstrike w:val="0"/>
           <w:lang w:val="en-US" w:eastAsia="zh-CN"/>
         </w:rPr>
         <w:t>Proceedings of the ACM SIGIR Conference on Research and Development in</w:t>
@@ -6134,6 +6999,8 @@
       <w:r>
         <w:rPr>
           <w:rFonts w:hint="eastAsia"/>
+          <w:strike/>
+          <w:dstrike w:val="0"/>
           <w:lang w:val="en-US" w:eastAsia="zh-CN"/>
         </w:rPr>
         <w:t xml:space="preserve"> </w:t>
@@ -6141,6 +7008,8 @@
       <w:r>
         <w:rPr>
           <w:rFonts w:hint="default"/>
+          <w:strike/>
+          <w:dstrike w:val="0"/>
           <w:lang w:val="en-US" w:eastAsia="zh-CN"/>
         </w:rPr>
         <w:t>Information Retrieval, pages 3–12.</w:t>
@@ -6148,6 +7017,8 @@
       <w:r>
         <w:rPr>
           <w:rFonts w:hint="eastAsia"/>
+          <w:strike/>
+          <w:dstrike w:val="0"/>
           <w:lang w:val="en-US" w:eastAsia="zh-CN"/>
         </w:rPr>
         <w:t xml:space="preserve"> </w:t>
@@ -6155,6 +7026,8 @@
       <w:r>
         <w:rPr>
           <w:rFonts w:hint="default"/>
+          <w:strike/>
+          <w:dstrike w:val="0"/>
           <w:lang w:val="en-US" w:eastAsia="zh-CN"/>
         </w:rPr>
         <w:t>ACM/Springer, 1994.</w:t>
@@ -6163,6 +7036,49 @@
     <w:p>
       <w:pPr>
         <w:pStyle w:val="7"/>
+        <w:numPr>
+          <w:numId w:val="0"/>
+        </w:numPr>
+        <w:bidi w:val="0"/>
+        <w:ind w:leftChars="0"/>
+        <w:rPr>
+          <w:rFonts w:hint="default"/>
+          <w:strike w:val="0"/>
+          <w:dstrike w:val="0"/>
+          <w:lang w:val="en-US" w:eastAsia="zh-CN"/>
+        </w:rPr>
+      </w:pPr>
+      <w:r>
+        <w:rPr>
+          <w:rFonts w:hint="eastAsia"/>
+          <w:strike w:val="0"/>
+          <w:dstrike w:val="0"/>
+          <w:lang w:val="en-US" w:eastAsia="zh-CN"/>
+        </w:rPr>
+        <w:t xml:space="preserve">[30] </w:t>
+      </w:r>
+      <w:r>
+        <w:rPr>
+          <w:rFonts w:hint="default"/>
+          <w:strike w:val="0"/>
+          <w:dstrike w:val="0"/>
+          <w:lang w:val="en-US" w:eastAsia="zh-CN"/>
+        </w:rPr>
+        <w:t>Raj, A., &amp; Bach, F. (2022, June). Convergence of uncertainty sampling for active learning. In International Conference on Machine Learning (pp. 18310-18331). PMLR.</w:t>
+      </w:r>
+      <w:r>
+        <w:rPr>
+          <w:rFonts w:hint="eastAsia"/>
+          <w:strike w:val="0"/>
+          <w:dstrike w:val="0"/>
+          <w:lang w:val="en-US" w:eastAsia="zh-CN"/>
+        </w:rPr>
+        <w:t>\</w:t>
+      </w:r>
+    </w:p>
+    <w:p>
+      <w:pPr>
+        <w:pStyle w:val="7"/>
         <w:bidi w:val="0"/>
         <w:ind w:left="360" w:leftChars="0" w:hanging="360" w:firstLineChars="0"/>
         <w:rPr>
@@ -6358,6 +7274,7 @@
       <w:pPr>
         <w:pStyle w:val="7"/>
         <w:numPr>
+          <w:ilvl w:val="0"/>
           <w:numId w:val="0"/>
         </w:numPr>
         <w:bidi w:val="0"/>
@@ -7198,7 +8115,7 @@
                     </pic:cNvPicPr>
                   </pic:nvPicPr>
                   <pic:blipFill>
-                    <a:blip r:embed="rId69"/>
+                    <a:blip r:embed="rId75"/>
                     <a:stretch>
                       <a:fillRect/>
                     </a:stretch>
@@ -7430,7 +8347,9 @@
         </w:tblBorders>
         <w:tblLayout w:type="fixed"/>
         <w:tblCellMar>
+          <w:top w:w="0" w:type="dxa"/>
           <w:left w:w="108" w:type="dxa"/>
+          <w:bottom w:w="0" w:type="dxa"/>
           <w:right w:w="108" w:type="dxa"/>
         </w:tblCellMar>
       </w:tblPr>
@@ -7452,7 +8371,9 @@
             <w:insideV w:val="single" w:color="auto" w:sz="4" w:space="0"/>
           </w:tblBorders>
           <w:tblCellMar>
+            <w:top w:w="0" w:type="dxa"/>
             <w:left w:w="108" w:type="dxa"/>
+            <w:bottom w:w="0" w:type="dxa"/>
             <w:right w:w="108" w:type="dxa"/>
           </w:tblCellMar>
         </w:tblPrEx>
@@ -7608,7 +8529,9 @@
             <w:insideV w:val="single" w:color="auto" w:sz="4" w:space="0"/>
           </w:tblBorders>
           <w:tblCellMar>
+            <w:top w:w="0" w:type="dxa"/>
             <w:left w:w="108" w:type="dxa"/>
+            <w:bottom w:w="0" w:type="dxa"/>
             <w:right w:w="108" w:type="dxa"/>
           </w:tblCellMar>
         </w:tblPrEx>
@@ -7762,7 +8685,9 @@
             <w:insideV w:val="single" w:color="auto" w:sz="4" w:space="0"/>
           </w:tblBorders>
           <w:tblCellMar>
+            <w:top w:w="0" w:type="dxa"/>
             <w:left w:w="108" w:type="dxa"/>
+            <w:bottom w:w="0" w:type="dxa"/>
             <w:right w:w="108" w:type="dxa"/>
           </w:tblCellMar>
         </w:tblPrEx>
@@ -7918,7 +8843,9 @@
             <w:insideV w:val="single" w:color="auto" w:sz="4" w:space="0"/>
           </w:tblBorders>
           <w:tblCellMar>
+            <w:top w:w="0" w:type="dxa"/>
             <w:left w:w="108" w:type="dxa"/>
+            <w:bottom w:w="0" w:type="dxa"/>
             <w:right w:w="108" w:type="dxa"/>
           </w:tblCellMar>
         </w:tblPrEx>
@@ -8074,7 +9001,9 @@
             <w:insideV w:val="single" w:color="auto" w:sz="4" w:space="0"/>
           </w:tblBorders>
           <w:tblCellMar>
+            <w:top w:w="0" w:type="dxa"/>
             <w:left w:w="108" w:type="dxa"/>
+            <w:bottom w:w="0" w:type="dxa"/>
             <w:right w:w="108" w:type="dxa"/>
           </w:tblCellMar>
         </w:tblPrEx>
@@ -8208,12 +9137,16 @@
                 <w:lang w:val="en-US" w:eastAsia="zh-CN"/>
               </w:rPr>
             </w:pPr>
+            <w:bookmarkStart w:id="4" w:name="OLE_LINK3"/>
+            <w:bookmarkStart w:id="5" w:name="_GoBack"/>
             <w:r>
               <w:rPr>
                 <w:rFonts w:hint="eastAsia"/>
               </w:rPr>
               <w:t>If get problems to solve it timely and update the progress with supervisor weekly.</w:t>
             </w:r>
+            <w:bookmarkEnd w:id="4"/>
+            <w:bookmarkEnd w:id="5"/>
           </w:p>
         </w:tc>
       </w:tr>
@@ -9016,7 +9949,7 @@
     <w:lsdException w:unhideWhenUsed="0" w:uiPriority="0" w:semiHidden="0" w:name="Document Map"/>
     <w:lsdException w:unhideWhenUsed="0" w:uiPriority="0" w:semiHidden="0" w:name="Plain Text"/>
     <w:lsdException w:unhideWhenUsed="0" w:uiPriority="0" w:semiHidden="0" w:name="E-mail Signature"/>
-    <w:lsdException w:unhideWhenUsed="0" w:uiPriority="0" w:semiHidden="0" w:name="Normal (Web)"/>
+    <w:lsdException w:qFormat="1" w:unhideWhenUsed="0" w:uiPriority="0" w:semiHidden="0" w:name="Normal (Web)"/>
     <w:lsdException w:unhideWhenUsed="0" w:uiPriority="0" w:semiHidden="0" w:name="HTML Acronym"/>
     <w:lsdException w:unhideWhenUsed="0" w:uiPriority="0" w:semiHidden="0" w:name="HTML Address"/>
     <w:lsdException w:unhideWhenUsed="0" w:uiPriority="0" w:semiHidden="0" w:name="HTML Cite"/>
@@ -9072,7 +10005,7 @@
     <w:lsdException w:unhideWhenUsed="0" w:uiPriority="0" w:semiHidden="0" w:name="Table Web 2"/>
     <w:lsdException w:unhideWhenUsed="0" w:uiPriority="0" w:semiHidden="0" w:name="Table Web 3"/>
     <w:lsdException w:unhideWhenUsed="0" w:uiPriority="0" w:semiHidden="0" w:name="Balloon Text"/>
-    <w:lsdException w:unhideWhenUsed="0" w:uiPriority="0" w:semiHidden="0" w:name="Table Grid"/>
+    <w:lsdException w:qFormat="1" w:unhideWhenUsed="0" w:uiPriority="0" w:semiHidden="0" w:name="Table Grid"/>
     <w:lsdException w:unhideWhenUsed="0" w:uiPriority="0" w:semiHidden="0" w:name="Table Theme"/>
     <w:lsdException w:unhideWhenUsed="0" w:uiPriority="60" w:semiHidden="0" w:name="Light Shading"/>
     <w:lsdException w:unhideWhenUsed="0" w:uiPriority="61" w:semiHidden="0" w:name="Light List"/>
@@ -9211,6 +10144,7 @@
   <w:style w:type="paragraph" w:styleId="2">
     <w:name w:val="Normal (Web)"/>
     <w:basedOn w:val="1"/>
+    <w:qFormat/>
     <w:uiPriority w:val="0"/>
     <w:rPr>
       <w:sz w:val="24"/>
@@ -9219,6 +10153,7 @@
   <w:style w:type="table" w:styleId="4">
     <w:name w:val="Table Grid"/>
     <w:basedOn w:val="3"/>
+    <w:qFormat/>
     <w:uiPriority w:val="0"/>
     <w:pPr>
       <w:widowControl w:val="0"/>
@@ -9248,6 +10183,7 @@
   <w:style w:type="paragraph" w:customStyle="1" w:styleId="7">
     <w:name w:val="references"/>
     <w:basedOn w:val="1"/>
+    <w:qFormat/>
     <w:uiPriority w:val="0"/>
     <w:pPr>
       <w:numPr>

</xml_diff>